<commit_message>
add brute it ctf
</commit_message>
<xml_diff>
--- a/TryHackMe/Vulnversity/notes.docx
+++ b/TryHackMe/Vulnversity/notes.docx
@@ -177,25 +177,7 @@
           <w:sz w:val="24"/>
           <w:szCs w:val="24"/>
         </w:rPr>
-        <w:t>-</w:t>
-      </w:r>
-      <w:proofErr w:type="gramStart"/>
-      <w:r>
-        <w:rPr>
-          <w:rFonts w:ascii="Roboto" w:hAnsi="Roboto"/>
-          <w:sz w:val="24"/>
-          <w:szCs w:val="24"/>
-        </w:rPr>
-        <w:t>p</w:t>
-      </w:r>
-      <w:proofErr w:type="gramEnd"/>
-      <w:r>
-        <w:rPr>
-          <w:rFonts w:ascii="Roboto" w:hAnsi="Roboto"/>
-          <w:sz w:val="24"/>
-          <w:szCs w:val="24"/>
-        </w:rPr>
-        <w:t>- –</w:t>
+        <w:t>-p- –</w:t>
       </w:r>
       <w:r>
         <w:rPr>
@@ -210,8 +192,17 @@
           <w:rFonts w:ascii="Roboto" w:hAnsi="Roboto"/>
           <w:sz w:val="24"/>
           <w:szCs w:val="24"/>
-        </w:rPr>
-        <w:t>todas as portas</w:t>
+          <w:u w:val="single"/>
+        </w:rPr>
+        <w:t>todas</w:t>
+      </w:r>
+      <w:r>
+        <w:rPr>
+          <w:rFonts w:ascii="Roboto" w:hAnsi="Roboto"/>
+          <w:sz w:val="24"/>
+          <w:szCs w:val="24"/>
+        </w:rPr>
+        <w:t xml:space="preserve"> as portas</w:t>
       </w:r>
     </w:p>
     <w:p>
@@ -500,16 +491,6 @@
     </w:p>
     <w:p>
       <w:pPr>
-        <w:pStyle w:val="PargrafodaLista"/>
-        <w:rPr>
-          <w:rFonts w:ascii="Roboto" w:hAnsi="Roboto"/>
-          <w:sz w:val="24"/>
-          <w:szCs w:val="24"/>
-        </w:rPr>
-      </w:pPr>
-    </w:p>
-    <w:p>
-      <w:pPr>
         <w:rPr>
           <w:rFonts w:ascii="Roboto" w:hAnsi="Roboto"/>
           <w:sz w:val="24"/>
@@ -802,6 +783,16 @@
     </w:p>
     <w:p>
       <w:pPr>
+        <w:ind w:left="1080"/>
+        <w:rPr>
+          <w:rFonts w:ascii="Roboto" w:hAnsi="Roboto"/>
+          <w:sz w:val="24"/>
+          <w:szCs w:val="24"/>
+        </w:rPr>
+      </w:pPr>
+    </w:p>
+    <w:p>
+      <w:pPr>
         <w:pStyle w:val="PargrafodaLista"/>
         <w:numPr>
           <w:ilvl w:val="0"/>
@@ -914,6 +905,16 @@
           </wp:inline>
         </w:drawing>
       </w:r>
+    </w:p>
+    <w:p>
+      <w:pPr>
+        <w:ind w:left="1080"/>
+        <w:rPr>
+          <w:rFonts w:ascii="Roboto" w:hAnsi="Roboto"/>
+          <w:sz w:val="28"/>
+          <w:szCs w:val="28"/>
+        </w:rPr>
+      </w:pPr>
     </w:p>
     <w:p>
       <w:pPr>
@@ -1235,6 +1236,16 @@
     </w:p>
     <w:p>
       <w:pPr>
+        <w:ind w:left="1080"/>
+        <w:rPr>
+          <w:rFonts w:ascii="Roboto" w:hAnsi="Roboto"/>
+          <w:sz w:val="28"/>
+          <w:szCs w:val="28"/>
+        </w:rPr>
+      </w:pPr>
+    </w:p>
+    <w:p>
+      <w:pPr>
         <w:pStyle w:val="PargrafodaLista"/>
         <w:numPr>
           <w:ilvl w:val="0"/>
@@ -1850,36 +1861,6 @@
         </w:rPr>
         <w:t xml:space="preserve"> também é possível</w:t>
       </w:r>
-    </w:p>
-    <w:p>
-      <w:pPr>
-        <w:ind w:left="1080"/>
-        <w:rPr>
-          <w:rFonts w:ascii="Roboto" w:hAnsi="Roboto"/>
-          <w:sz w:val="24"/>
-          <w:szCs w:val="24"/>
-        </w:rPr>
-      </w:pPr>
-    </w:p>
-    <w:p>
-      <w:pPr>
-        <w:rPr>
-          <w:rFonts w:ascii="Roboto" w:hAnsi="Roboto"/>
-          <w:sz w:val="24"/>
-          <w:szCs w:val="24"/>
-        </w:rPr>
-      </w:pPr>
-    </w:p>
-    <w:p>
-      <w:pPr>
-        <w:pStyle w:val="PargrafodaLista"/>
-        <w:ind w:left="1080"/>
-        <w:rPr>
-          <w:rFonts w:ascii="Roboto" w:hAnsi="Roboto"/>
-          <w:sz w:val="24"/>
-          <w:szCs w:val="24"/>
-        </w:rPr>
-      </w:pPr>
     </w:p>
     <w:p>
       <w:pPr>

</xml_diff>